<commit_message>
R Script for Visualization
</commit_message>
<xml_diff>
--- a/ProjectSEIS763.docx
+++ b/ProjectSEIS763.docx
@@ -283,18 +283,6 @@
         </w:rPr>
         <w:t xml:space="preserve"> results</w:t>
       </w:r>
-    </w:p>
-    <w:p>
-      <w:pPr>
-        <w:shd w:val="clear" w:color="auto" w:fill="FFFFFF"/>
-        <w:spacing w:after="0" w:line="240" w:lineRule="auto"/>
-        <w:rPr>
-          <w:rFonts w:ascii="Verdana" w:eastAsia="Times New Roman" w:hAnsi="Verdana" w:cs="Arial"/>
-          <w:color w:val="111111"/>
-          <w:sz w:val="16"/>
-          <w:szCs w:val="16"/>
-        </w:rPr>
-      </w:pPr>
     </w:p>
     <w:p>
       <w:pPr>
@@ -1598,44 +1586,37 @@
           <w:color w:val="111111"/>
         </w:rPr>
       </w:pPr>
-    </w:p>
-    <w:p>
-      <w:pPr>
-        <w:shd w:val="clear" w:color="auto" w:fill="FFFFFF"/>
-        <w:spacing w:after="0" w:line="240" w:lineRule="auto"/>
-        <w:rPr>
-          <w:rFonts w:ascii="Verdana" w:eastAsia="Times New Roman" w:hAnsi="Verdana" w:cs="Arial"/>
-          <w:color w:val="111111"/>
-        </w:rPr>
-      </w:pPr>
-    </w:p>
-    <w:p>
-      <w:pPr>
-        <w:shd w:val="clear" w:color="auto" w:fill="FFFFFF"/>
-        <w:spacing w:after="0" w:line="240" w:lineRule="auto"/>
-        <w:rPr>
-          <w:rFonts w:ascii="Verdana" w:eastAsia="Times New Roman" w:hAnsi="Verdana" w:cs="Arial"/>
-          <w:color w:val="111111"/>
-        </w:rPr>
-      </w:pPr>
-    </w:p>
-    <w:p>
-      <w:pPr>
-        <w:shd w:val="clear" w:color="auto" w:fill="FFFFFF"/>
-        <w:spacing w:after="0" w:line="240" w:lineRule="auto"/>
-        <w:rPr>
-          <w:rFonts w:ascii="Verdana" w:eastAsia="Times New Roman" w:hAnsi="Verdana" w:cs="Arial"/>
-          <w:color w:val="111111"/>
-        </w:rPr>
-      </w:pPr>
-      <w:r>
-        <w:rPr>
-          <w:rFonts w:ascii="Verdana" w:eastAsia="Times New Roman" w:hAnsi="Verdana" w:cs="Arial"/>
-          <w:color w:val="111111"/>
-        </w:rPr>
-        <w:lastRenderedPageBreak/>
+      <w:r>
+        <w:rPr>
+          <w:rFonts w:ascii="Verdana" w:eastAsia="Times New Roman" w:hAnsi="Verdana" w:cs="Arial"/>
+          <w:color w:val="111111"/>
+        </w:rPr>
         <w:t>The uploaded log file in the cluster was parsed from these logs.</w:t>
       </w:r>
+    </w:p>
+    <w:p>
+      <w:pPr>
+        <w:shd w:val="clear" w:color="auto" w:fill="FFFFFF"/>
+        <w:spacing w:after="0" w:line="240" w:lineRule="auto"/>
+        <w:rPr>
+          <w:rFonts w:ascii="Courier New" w:eastAsia="Times New Roman" w:hAnsi="Courier New" w:cs="Courier New"/>
+          <w:color w:val="111111"/>
+          <w:sz w:val="16"/>
+          <w:szCs w:val="16"/>
+        </w:rPr>
+      </w:pPr>
+    </w:p>
+    <w:p>
+      <w:pPr>
+        <w:shd w:val="clear" w:color="auto" w:fill="FFFFFF"/>
+        <w:spacing w:after="0" w:line="240" w:lineRule="auto"/>
+        <w:rPr>
+          <w:rFonts w:ascii="Courier New" w:eastAsia="Times New Roman" w:hAnsi="Courier New" w:cs="Courier New"/>
+          <w:color w:val="111111"/>
+          <w:sz w:val="16"/>
+          <w:szCs w:val="16"/>
+        </w:rPr>
+      </w:pPr>
     </w:p>
     <w:p>
       <w:pPr>
@@ -1680,6 +1661,7 @@
           <w:rFonts w:ascii="Verdana" w:eastAsia="Times New Roman" w:hAnsi="Verdana" w:cs="Arial"/>
           <w:color w:val="111111"/>
         </w:rPr>
+        <w:lastRenderedPageBreak/>
         <w:t>any bad data issues</w:t>
       </w:r>
     </w:p>
@@ -1692,28 +1674,96 @@
           <w:color w:val="111111"/>
         </w:rPr>
       </w:pPr>
-      <w:proofErr w:type="gramStart"/>
-      <w:r>
-        <w:rPr>
-          <w:rFonts w:ascii="Verdana" w:eastAsia="Times New Roman" w:hAnsi="Verdana" w:cs="Arial"/>
-          <w:color w:val="111111"/>
-        </w:rPr>
-        <w:t>integer</w:t>
-      </w:r>
-      <w:proofErr w:type="gramEnd"/>
-      <w:r>
-        <w:rPr>
-          <w:rFonts w:ascii="Verdana" w:eastAsia="Times New Roman" w:hAnsi="Verdana" w:cs="Arial"/>
-          <w:color w:val="111111"/>
-        </w:rPr>
-        <w:t xml:space="preserve"> division is giving me an error </w:t>
-      </w:r>
       <w:proofErr w:type="spellStart"/>
       <w:r>
         <w:rPr>
           <w:rFonts w:ascii="Verdana" w:eastAsia="Times New Roman" w:hAnsi="Verdana" w:cs="Arial"/>
           <w:color w:val="111111"/>
         </w:rPr>
+        <w:t>TopKeywords</w:t>
+      </w:r>
+      <w:proofErr w:type="spellEnd"/>
+      <w:r>
+        <w:rPr>
+          <w:rFonts w:ascii="Verdana" w:eastAsia="Times New Roman" w:hAnsi="Verdana" w:cs="Arial"/>
+          <w:color w:val="111111"/>
+        </w:rPr>
+        <w:t xml:space="preserve"> MapReduce</w:t>
+      </w:r>
+    </w:p>
+    <w:p>
+      <w:pPr>
+        <w:shd w:val="clear" w:color="auto" w:fill="FFFFFF"/>
+        <w:spacing w:after="0" w:line="240" w:lineRule="auto"/>
+        <w:rPr>
+          <w:rFonts w:ascii="Verdana" w:eastAsia="Times New Roman" w:hAnsi="Verdana" w:cs="Arial"/>
+          <w:color w:val="111111"/>
+        </w:rPr>
+      </w:pPr>
+      <w:r>
+        <w:rPr>
+          <w:rFonts w:ascii="Verdana" w:eastAsia="Times New Roman" w:hAnsi="Verdana" w:cs="Arial"/>
+          <w:color w:val="111111"/>
+        </w:rPr>
+        <w:t>The search keywords come in 2 formats: Natural language format and Terms and Connector format. I have to account for both when counting and sorting the keywords. There are also keywords that have multiple double quotes and multiple trailing and leading spaces inside or outside the multiple double quotes.</w:t>
+      </w:r>
+    </w:p>
+    <w:p>
+      <w:pPr>
+        <w:shd w:val="clear" w:color="auto" w:fill="FFFFFF"/>
+        <w:spacing w:after="0" w:line="240" w:lineRule="auto"/>
+        <w:rPr>
+          <w:rFonts w:ascii="Verdana" w:eastAsia="Times New Roman" w:hAnsi="Verdana" w:cs="Arial"/>
+          <w:color w:val="111111"/>
+        </w:rPr>
+      </w:pPr>
+    </w:p>
+    <w:p>
+      <w:pPr>
+        <w:shd w:val="clear" w:color="auto" w:fill="FFFFFF"/>
+        <w:spacing w:after="0" w:line="240" w:lineRule="auto"/>
+        <w:rPr>
+          <w:rFonts w:ascii="Verdana" w:eastAsia="Times New Roman" w:hAnsi="Verdana" w:cs="Arial"/>
+          <w:color w:val="111111"/>
+        </w:rPr>
+      </w:pPr>
+      <w:r>
+        <w:rPr>
+          <w:rFonts w:ascii="Verdana" w:eastAsia="Times New Roman" w:hAnsi="Verdana" w:cs="Arial"/>
+          <w:color w:val="111111"/>
+        </w:rPr>
+        <w:t>Analysis Map Reduce</w:t>
+      </w:r>
+    </w:p>
+    <w:p>
+      <w:pPr>
+        <w:shd w:val="clear" w:color="auto" w:fill="FFFFFF"/>
+        <w:spacing w:after="0" w:line="240" w:lineRule="auto"/>
+        <w:rPr>
+          <w:rFonts w:ascii="Verdana" w:eastAsia="Times New Roman" w:hAnsi="Verdana" w:cs="Arial"/>
+          <w:color w:val="111111"/>
+        </w:rPr>
+      </w:pPr>
+      <w:r>
+        <w:rPr>
+          <w:rFonts w:ascii="Verdana" w:eastAsia="Times New Roman" w:hAnsi="Verdana" w:cs="Arial"/>
+          <w:color w:val="111111"/>
+        </w:rPr>
+        <w:t>I</w:t>
+      </w:r>
+      <w:r>
+        <w:rPr>
+          <w:rFonts w:ascii="Verdana" w:eastAsia="Times New Roman" w:hAnsi="Verdana" w:cs="Arial"/>
+          <w:color w:val="111111"/>
+        </w:rPr>
+        <w:t xml:space="preserve">nteger division is giving me an error </w:t>
+      </w:r>
+      <w:proofErr w:type="spellStart"/>
+      <w:r>
+        <w:rPr>
+          <w:rFonts w:ascii="Verdana" w:eastAsia="Times New Roman" w:hAnsi="Verdana" w:cs="Arial"/>
+          <w:color w:val="111111"/>
+        </w:rPr>
         <w:t>ArithmeticException</w:t>
       </w:r>
       <w:proofErr w:type="spellEnd"/>
@@ -1730,6 +1780,23 @@
           <w:color w:val="111111"/>
         </w:rPr>
         <w:t>. Changed this to a double precision.</w:t>
+      </w:r>
+    </w:p>
+    <w:p>
+      <w:pPr>
+        <w:shd w:val="clear" w:color="auto" w:fill="FFFFFF"/>
+        <w:spacing w:after="0" w:line="240" w:lineRule="auto"/>
+        <w:rPr>
+          <w:rFonts w:ascii="Verdana" w:eastAsia="Times New Roman" w:hAnsi="Verdana" w:cs="Arial"/>
+          <w:color w:val="111111"/>
+        </w:rPr>
+      </w:pPr>
+      <w:r>
+        <w:rPr>
+          <w:rFonts w:ascii="Verdana" w:eastAsia="Times New Roman" w:hAnsi="Verdana" w:cs="Arial"/>
+          <w:color w:val="111111"/>
+        </w:rPr>
+        <w:t>Double precision has to me to minimum of 4 decimal places for the analysis otherwise it will not be able to sort the analysis result properly.</w:t>
       </w:r>
     </w:p>
     <w:p>
@@ -2370,45 +2437,116 @@
           <w:sz w:val="24"/>
           <w:szCs w:val="24"/>
         </w:rPr>
-        <w:t xml:space="preserve">                        </w:t>
-      </w:r>
-      <w:r>
-        <w:rPr>
-          <w:rFonts w:ascii="Calibri" w:eastAsia="Times New Roman" w:hAnsi="Calibri" w:cs="Times New Roman"/>
-          <w:color w:val="212121"/>
-          <w:sz w:val="24"/>
-          <w:szCs w:val="24"/>
-        </w:rPr>
-        <w:t>Preference value of above 1.0 means that Search is preferred during Tax Season</w:t>
-      </w:r>
-    </w:p>
-    <w:p>
-      <w:pPr>
-        <w:spacing w:after="0" w:line="240" w:lineRule="auto"/>
-        <w:rPr>
-          <w:rFonts w:ascii="Calibri" w:eastAsia="Times New Roman" w:hAnsi="Calibri" w:cs="Times New Roman"/>
-          <w:color w:val="212121"/>
-          <w:sz w:val="24"/>
-          <w:szCs w:val="24"/>
-        </w:rPr>
-      </w:pPr>
-      <w:r>
-        <w:rPr>
-          <w:rFonts w:ascii="Calibri" w:eastAsia="Times New Roman" w:hAnsi="Calibri" w:cs="Times New Roman"/>
-          <w:color w:val="212121"/>
-          <w:sz w:val="24"/>
-          <w:szCs w:val="24"/>
-        </w:rPr>
-        <w:t xml:space="preserve">                        Preference value of 0.0 to 1.0 means that Search may not be preferred</w:t>
-      </w:r>
-      <w:r>
-        <w:rPr>
-          <w:rFonts w:ascii="Calibri" w:eastAsia="Times New Roman" w:hAnsi="Calibri" w:cs="Times New Roman"/>
-          <w:color w:val="212121"/>
-          <w:sz w:val="24"/>
-          <w:szCs w:val="24"/>
-        </w:rPr>
-        <w:t xml:space="preserve">                                        </w:t>
+        <w:t xml:space="preserve">                     </w:t>
+      </w:r>
+      <w:r>
+        <w:rPr>
+          <w:rFonts w:ascii="Calibri" w:eastAsia="Times New Roman" w:hAnsi="Calibri" w:cs="Times New Roman"/>
+          <w:color w:val="212121"/>
+          <w:sz w:val="24"/>
+          <w:szCs w:val="24"/>
+        </w:rPr>
+        <w:t xml:space="preserve">Preference value of </w:t>
+      </w:r>
+      <w:r>
+        <w:rPr>
+          <w:rFonts w:ascii="Calibri" w:eastAsia="Times New Roman" w:hAnsi="Calibri" w:cs="Times New Roman"/>
+          <w:color w:val="212121"/>
+          <w:sz w:val="24"/>
+          <w:szCs w:val="24"/>
+        </w:rPr>
+        <w:t xml:space="preserve">closest to </w:t>
+      </w:r>
+      <w:r>
+        <w:rPr>
+          <w:rFonts w:ascii="Calibri" w:eastAsia="Times New Roman" w:hAnsi="Calibri" w:cs="Times New Roman"/>
+          <w:color w:val="212121"/>
+          <w:sz w:val="24"/>
+          <w:szCs w:val="24"/>
+        </w:rPr>
+        <w:t>1.0 means that Search is preferred during Tax Season</w:t>
+      </w:r>
+    </w:p>
+    <w:p>
+      <w:pPr>
+        <w:keepNext/>
+        <w:spacing w:after="0" w:line="240" w:lineRule="auto"/>
+      </w:pPr>
+      <w:r>
+        <w:rPr>
+          <w:rFonts w:ascii="Calibri" w:eastAsia="Times New Roman" w:hAnsi="Calibri" w:cs="Times New Roman"/>
+          <w:noProof/>
+          <w:color w:val="212121"/>
+          <w:sz w:val="24"/>
+          <w:szCs w:val="24"/>
+        </w:rPr>
+        <w:lastRenderedPageBreak/>
+        <w:drawing>
+          <wp:inline distT="0" distB="0" distL="0" distR="0" wp14:anchorId="7D4145A3" wp14:editId="4C197547">
+            <wp:extent cx="5765800" cy="3710810"/>
+            <wp:effectExtent l="0" t="0" r="6350" b="4445"/>
+            <wp:docPr id="3" name="Picture 3"/>
+            <wp:cNvGraphicFramePr>
+              <a:graphicFrameLocks xmlns:a="http://schemas.openxmlformats.org/drawingml/2006/main" noChangeAspect="1"/>
+            </wp:cNvGraphicFramePr>
+            <a:graphic xmlns:a="http://schemas.openxmlformats.org/drawingml/2006/main">
+              <a:graphicData uri="http://schemas.openxmlformats.org/drawingml/2006/picture">
+                <pic:pic xmlns:pic="http://schemas.openxmlformats.org/drawingml/2006/picture">
+                  <pic:nvPicPr>
+                    <pic:cNvPr id="3" name="MapReduce - SEIS-736 MapReduce (1).png"/>
+                    <pic:cNvPicPr/>
+                  </pic:nvPicPr>
+                  <pic:blipFill>
+                    <a:blip r:embed="rId10" cstate="print">
+                      <a:extLst>
+                        <a:ext uri="{28A0092B-C50C-407E-A947-70E740481C1C}">
+                          <a14:useLocalDpi xmlns:a14="http://schemas.microsoft.com/office/drawing/2010/main" val="0"/>
+                        </a:ext>
+                      </a:extLst>
+                    </a:blip>
+                    <a:stretch>
+                      <a:fillRect/>
+                    </a:stretch>
+                  </pic:blipFill>
+                  <pic:spPr>
+                    <a:xfrm>
+                      <a:off x="0" y="0"/>
+                      <a:ext cx="5770756" cy="3713999"/>
+                    </a:xfrm>
+                    <a:prstGeom prst="rect">
+                      <a:avLst/>
+                    </a:prstGeom>
+                  </pic:spPr>
+                </pic:pic>
+              </a:graphicData>
+            </a:graphic>
+          </wp:inline>
+        </w:drawing>
+      </w:r>
+    </w:p>
+    <w:p>
+      <w:pPr>
+        <w:pStyle w:val="Caption"/>
+        <w:rPr>
+          <w:rFonts w:ascii="Calibri" w:eastAsia="Times New Roman" w:hAnsi="Calibri" w:cs="Times New Roman"/>
+          <w:color w:val="212121"/>
+          <w:sz w:val="24"/>
+          <w:szCs w:val="24"/>
+        </w:rPr>
+      </w:pPr>
+      <w:r>
+        <w:t xml:space="preserve">Figure </w:t>
+      </w:r>
+      <w:fldSimple w:instr=" SEQ Figure \* ARABIC ">
+        <w:r>
+          <w:rPr>
+            <w:noProof/>
+          </w:rPr>
+          <w:t>1</w:t>
+        </w:r>
+      </w:fldSimple>
+      <w:r>
+        <w:t xml:space="preserve"> Map Reduce Job Dependencies</w:t>
       </w:r>
     </w:p>
     <w:p>
@@ -2467,6 +2605,50 @@
           <w:rFonts w:ascii="Verdana" w:eastAsia="Times New Roman" w:hAnsi="Verdana" w:cs="Arial"/>
           <w:color w:val="111111"/>
         </w:rPr>
+        <w:t>After the MapReduce jobs I have imported the data in R to visualize (as you will see in the graph in the conclusions section). This is good for presenting the results rather than just having a tab delimited file.</w:t>
+      </w:r>
+    </w:p>
+    <w:p>
+      <w:pPr>
+        <w:shd w:val="clear" w:color="auto" w:fill="FFFFFF"/>
+        <w:spacing w:after="0" w:line="240" w:lineRule="auto"/>
+        <w:rPr>
+          <w:rFonts w:ascii="Verdana" w:eastAsia="Times New Roman" w:hAnsi="Verdana" w:cs="Arial"/>
+          <w:color w:val="111111"/>
+        </w:rPr>
+      </w:pPr>
+    </w:p>
+    <w:p>
+      <w:pPr>
+        <w:shd w:val="clear" w:color="auto" w:fill="FFFFFF"/>
+        <w:spacing w:after="0" w:line="240" w:lineRule="auto"/>
+        <w:rPr>
+          <w:rFonts w:ascii="Verdana" w:eastAsia="Times New Roman" w:hAnsi="Verdana" w:cs="Arial"/>
+          <w:color w:val="111111"/>
+        </w:rPr>
+      </w:pPr>
+      <w:r>
+        <w:rPr>
+          <w:rFonts w:ascii="Verdana" w:eastAsia="Times New Roman" w:hAnsi="Verdana" w:cs="Arial"/>
+          <w:color w:val="111111"/>
+        </w:rPr>
+        <w:t>Used standalone java to parse and clean the log files from the original format for me to be able to upload to the cluster.</w:t>
+      </w:r>
+    </w:p>
+    <w:p>
+      <w:pPr>
+        <w:shd w:val="clear" w:color="auto" w:fill="FFFFFF"/>
+        <w:spacing w:after="0" w:line="240" w:lineRule="auto"/>
+        <w:rPr>
+          <w:rFonts w:ascii="Verdana" w:eastAsia="Times New Roman" w:hAnsi="Verdana" w:cs="Arial"/>
+          <w:color w:val="111111"/>
+        </w:rPr>
+      </w:pPr>
+      <w:r>
+        <w:rPr>
+          <w:rFonts w:ascii="Verdana" w:eastAsia="Times New Roman" w:hAnsi="Verdana" w:cs="Arial"/>
+          <w:color w:val="111111"/>
+        </w:rPr>
         <w:t xml:space="preserve">Shell script using the </w:t>
       </w:r>
       <w:proofErr w:type="spellStart"/>
@@ -2483,7 +2665,24 @@
           <w:rFonts w:ascii="Verdana" w:eastAsia="Times New Roman" w:hAnsi="Verdana" w:cs="Arial"/>
           <w:color w:val="111111"/>
         </w:rPr>
-        <w:t xml:space="preserve"> to load the log files. Used </w:t>
+        <w:t xml:space="preserve"> to load the log files. </w:t>
+      </w:r>
+    </w:p>
+    <w:p>
+      <w:pPr>
+        <w:shd w:val="clear" w:color="auto" w:fill="FFFFFF"/>
+        <w:spacing w:after="0" w:line="240" w:lineRule="auto"/>
+        <w:rPr>
+          <w:rFonts w:ascii="Verdana" w:eastAsia="Times New Roman" w:hAnsi="Verdana" w:cs="Arial"/>
+          <w:color w:val="111111"/>
+        </w:rPr>
+      </w:pPr>
+      <w:r>
+        <w:rPr>
+          <w:rFonts w:ascii="Verdana" w:eastAsia="Times New Roman" w:hAnsi="Verdana" w:cs="Arial"/>
+          <w:color w:val="111111"/>
+        </w:rPr>
+        <w:t xml:space="preserve">Used </w:t>
       </w:r>
       <w:proofErr w:type="spellStart"/>
       <w:r>
@@ -2511,8 +2710,6 @@
           <w:color w:val="111111"/>
         </w:rPr>
       </w:pPr>
-      <w:bookmarkStart w:id="0" w:name="_GoBack"/>
-      <w:bookmarkEnd w:id="0"/>
     </w:p>
     <w:p>
       <w:pPr>
@@ -2538,6 +2735,144 @@
     </w:p>
     <w:p>
       <w:pPr>
+        <w:shd w:val="clear" w:color="auto" w:fill="FFFFFF"/>
+        <w:spacing w:after="0" w:line="240" w:lineRule="auto"/>
+        <w:rPr>
+          <w:rFonts w:ascii="Verdana" w:eastAsia="Times New Roman" w:hAnsi="Verdana" w:cs="Arial"/>
+          <w:color w:val="111111"/>
+        </w:rPr>
+      </w:pPr>
+      <w:r>
+        <w:rPr>
+          <w:rFonts w:ascii="Verdana" w:eastAsia="Times New Roman" w:hAnsi="Verdana" w:cs="Arial"/>
+          <w:color w:val="111111"/>
+        </w:rPr>
+        <w:t>As you can see in Figure 1 Map Reduce Job Dependencies. The whole process has 5 output.</w:t>
+      </w:r>
+    </w:p>
+    <w:p>
+      <w:pPr>
+        <w:shd w:val="clear" w:color="auto" w:fill="FFFFFF"/>
+        <w:spacing w:after="0" w:line="240" w:lineRule="auto"/>
+        <w:rPr>
+          <w:rFonts w:ascii="Verdana" w:eastAsia="Times New Roman" w:hAnsi="Verdana" w:cs="Arial"/>
+          <w:color w:val="111111"/>
+        </w:rPr>
+      </w:pPr>
+      <w:proofErr w:type="gramStart"/>
+      <w:r>
+        <w:rPr>
+          <w:rFonts w:ascii="Verdana" w:eastAsia="Times New Roman" w:hAnsi="Verdana" w:cs="Arial"/>
+          <w:color w:val="111111"/>
+        </w:rPr>
+        <w:t>1.Top</w:t>
+      </w:r>
+      <w:proofErr w:type="gramEnd"/>
+      <w:r>
+        <w:rPr>
+          <w:rFonts w:ascii="Verdana" w:eastAsia="Times New Roman" w:hAnsi="Verdana" w:cs="Arial"/>
+          <w:color w:val="111111"/>
+        </w:rPr>
+        <w:t xml:space="preserve"> Keywords – This contains the total count for each keyword for all time and counts during tax season (Mar - Apr)</w:t>
+      </w:r>
+    </w:p>
+    <w:p>
+      <w:pPr>
+        <w:shd w:val="clear" w:color="auto" w:fill="FFFFFF"/>
+        <w:spacing w:after="0" w:line="240" w:lineRule="auto"/>
+        <w:rPr>
+          <w:rFonts w:ascii="Verdana" w:eastAsia="Times New Roman" w:hAnsi="Verdana" w:cs="Arial"/>
+          <w:color w:val="111111"/>
+        </w:rPr>
+      </w:pPr>
+      <w:r>
+        <w:rPr>
+          <w:rFonts w:ascii="Verdana" w:eastAsia="Times New Roman" w:hAnsi="Verdana" w:cs="Arial"/>
+          <w:color w:val="111111"/>
+        </w:rPr>
+        <w:t>2. Count Keywords – This contains the total count of all the keywords parsed. This will be used as a Distributed Cache File in the Analysis Map Reduce Job.</w:t>
+      </w:r>
+    </w:p>
+    <w:p>
+      <w:pPr>
+        <w:shd w:val="clear" w:color="auto" w:fill="FFFFFF"/>
+        <w:spacing w:after="0" w:line="240" w:lineRule="auto"/>
+        <w:rPr>
+          <w:rFonts w:ascii="Verdana" w:eastAsia="Times New Roman" w:hAnsi="Verdana" w:cs="Arial"/>
+          <w:color w:val="111111"/>
+        </w:rPr>
+      </w:pPr>
+      <w:proofErr w:type="gramStart"/>
+      <w:r>
+        <w:rPr>
+          <w:rFonts w:ascii="Verdana" w:eastAsia="Times New Roman" w:hAnsi="Verdana" w:cs="Arial"/>
+          <w:color w:val="111111"/>
+        </w:rPr>
+        <w:t>3.</w:t>
+      </w:r>
+      <w:r>
+        <w:rPr>
+          <w:rFonts w:ascii="Verdana" w:eastAsia="Times New Roman" w:hAnsi="Verdana" w:cs="Arial"/>
+          <w:color w:val="111111"/>
+        </w:rPr>
+        <w:t>Top</w:t>
+      </w:r>
+      <w:proofErr w:type="gramEnd"/>
+      <w:r>
+        <w:rPr>
+          <w:rFonts w:ascii="Verdana" w:eastAsia="Times New Roman" w:hAnsi="Verdana" w:cs="Arial"/>
+          <w:color w:val="111111"/>
+        </w:rPr>
+        <w:t xml:space="preserve"> Keywords Sorted – This is a sorted file in descending count sort order for Keywords for all time.</w:t>
+      </w:r>
+    </w:p>
+    <w:p>
+      <w:pPr>
+        <w:shd w:val="clear" w:color="auto" w:fill="FFFFFF"/>
+        <w:spacing w:after="0" w:line="240" w:lineRule="auto"/>
+        <w:rPr>
+          <w:rFonts w:ascii="Verdana" w:eastAsia="Times New Roman" w:hAnsi="Verdana" w:cs="Arial"/>
+          <w:color w:val="111111"/>
+        </w:rPr>
+      </w:pPr>
+      <w:r>
+        <w:rPr>
+          <w:rFonts w:ascii="Verdana" w:eastAsia="Times New Roman" w:hAnsi="Verdana" w:cs="Arial"/>
+          <w:color w:val="111111"/>
+        </w:rPr>
+        <w:t>4. Top Keywords Tax Season Sorted – This is a sorted file in descending count sort order for Keywords during Tax Season.</w:t>
+      </w:r>
+    </w:p>
+    <w:p>
+      <w:pPr>
+        <w:shd w:val="clear" w:color="auto" w:fill="FFFFFF"/>
+        <w:spacing w:after="0" w:line="240" w:lineRule="auto"/>
+        <w:rPr>
+          <w:rFonts w:ascii="Verdana" w:eastAsia="Times New Roman" w:hAnsi="Verdana" w:cs="Arial"/>
+          <w:color w:val="111111"/>
+        </w:rPr>
+      </w:pPr>
+      <w:r>
+        <w:rPr>
+          <w:rFonts w:ascii="Verdana" w:eastAsia="Times New Roman" w:hAnsi="Verdana" w:cs="Arial"/>
+          <w:color w:val="111111"/>
+        </w:rPr>
+        <w:lastRenderedPageBreak/>
+        <w:t>5. Tax Season Analysis – This is the analysis output where the Chi-squared test technique is applied for keywords between counts during Tax Season vs counts for All Time. The file is sorted in descending chi value order.</w:t>
+      </w:r>
+    </w:p>
+    <w:p>
+      <w:pPr>
+        <w:shd w:val="clear" w:color="auto" w:fill="FFFFFF"/>
+        <w:spacing w:after="0" w:line="240" w:lineRule="auto"/>
+        <w:rPr>
+          <w:rFonts w:ascii="Verdana" w:eastAsia="Times New Roman" w:hAnsi="Verdana" w:cs="Arial"/>
+          <w:color w:val="111111"/>
+        </w:rPr>
+      </w:pPr>
+    </w:p>
+    <w:p>
+      <w:pPr>
         <w:numPr>
           <w:ilvl w:val="0"/>
           <w:numId w:val="1"/>
@@ -2569,6 +2904,107 @@
     </w:p>
     <w:p>
       <w:pPr>
+        <w:shd w:val="clear" w:color="auto" w:fill="FFFFFF"/>
+        <w:spacing w:after="0" w:line="240" w:lineRule="auto"/>
+        <w:rPr>
+          <w:rFonts w:ascii="Verdana" w:eastAsia="Times New Roman" w:hAnsi="Verdana" w:cs="Arial"/>
+          <w:color w:val="111111"/>
+        </w:rPr>
+      </w:pPr>
+      <w:r>
+        <w:rPr>
+          <w:rFonts w:ascii="Verdana" w:eastAsia="Times New Roman" w:hAnsi="Verdana" w:cs="Arial"/>
+          <w:color w:val="111111"/>
+        </w:rPr>
+        <w:t xml:space="preserve">Created a small test file with expected values where I did an initial run of all the MapReduce Job. </w:t>
+      </w:r>
+      <w:r>
+        <w:rPr>
+          <w:rFonts w:ascii="Verdana" w:eastAsia="Times New Roman" w:hAnsi="Verdana" w:cs="Arial"/>
+          <w:color w:val="111111"/>
+        </w:rPr>
+        <w:t xml:space="preserve">This is under </w:t>
+      </w:r>
+      <w:proofErr w:type="spellStart"/>
+      <w:r>
+        <w:rPr>
+          <w:rFonts w:ascii="Verdana" w:eastAsia="Times New Roman" w:hAnsi="Verdana" w:cs="Arial"/>
+          <w:color w:val="111111"/>
+        </w:rPr>
+        <w:t>testLogFile</w:t>
+      </w:r>
+      <w:proofErr w:type="spellEnd"/>
+      <w:r>
+        <w:rPr>
+          <w:rFonts w:ascii="Verdana" w:eastAsia="Times New Roman" w:hAnsi="Verdana" w:cs="Arial"/>
+          <w:color w:val="111111"/>
+        </w:rPr>
+        <w:t xml:space="preserve"> under my user name in </w:t>
+      </w:r>
+      <w:proofErr w:type="spellStart"/>
+      <w:r>
+        <w:rPr>
+          <w:rFonts w:ascii="Verdana" w:eastAsia="Times New Roman" w:hAnsi="Verdana" w:cs="Arial"/>
+          <w:color w:val="111111"/>
+        </w:rPr>
+        <w:t>hdfs</w:t>
+      </w:r>
+      <w:proofErr w:type="spellEnd"/>
+      <w:r>
+        <w:rPr>
+          <w:rFonts w:ascii="Verdana" w:eastAsia="Times New Roman" w:hAnsi="Verdana" w:cs="Arial"/>
+          <w:color w:val="111111"/>
+        </w:rPr>
+        <w:t>.</w:t>
+      </w:r>
+    </w:p>
+    <w:p>
+      <w:pPr>
+        <w:shd w:val="clear" w:color="auto" w:fill="FFFFFF"/>
+        <w:spacing w:after="0" w:line="240" w:lineRule="auto"/>
+        <w:rPr>
+          <w:rFonts w:ascii="Verdana" w:eastAsia="Times New Roman" w:hAnsi="Verdana" w:cs="Arial"/>
+          <w:color w:val="111111"/>
+        </w:rPr>
+      </w:pPr>
+      <w:r>
+        <w:rPr>
+          <w:rFonts w:ascii="Verdana" w:eastAsia="Times New Roman" w:hAnsi="Verdana" w:cs="Arial"/>
+          <w:color w:val="111111"/>
+        </w:rPr>
+        <w:t xml:space="preserve">Wrote </w:t>
+      </w:r>
+      <w:proofErr w:type="spellStart"/>
+      <w:r>
+        <w:rPr>
+          <w:rFonts w:ascii="Verdana" w:eastAsia="Times New Roman" w:hAnsi="Verdana" w:cs="Arial"/>
+          <w:color w:val="111111"/>
+        </w:rPr>
+        <w:t>MRUnit</w:t>
+      </w:r>
+      <w:proofErr w:type="spellEnd"/>
+      <w:r>
+        <w:rPr>
+          <w:rFonts w:ascii="Verdana" w:eastAsia="Times New Roman" w:hAnsi="Verdana" w:cs="Arial"/>
+          <w:color w:val="111111"/>
+        </w:rPr>
+        <w:t xml:space="preserve"> Test for all map reduce jobs with expected input and output values.</w:t>
+      </w:r>
+    </w:p>
+    <w:p>
+      <w:pPr>
+        <w:shd w:val="clear" w:color="auto" w:fill="FFFFFF"/>
+        <w:spacing w:after="0" w:line="240" w:lineRule="auto"/>
+        <w:rPr>
+          <w:rFonts w:ascii="Verdana" w:eastAsia="Times New Roman" w:hAnsi="Verdana" w:cs="Arial"/>
+          <w:color w:val="111111"/>
+        </w:rPr>
+      </w:pPr>
+      <w:bookmarkStart w:id="0" w:name="_GoBack"/>
+      <w:bookmarkEnd w:id="0"/>
+    </w:p>
+    <w:p>
+      <w:pPr>
         <w:numPr>
           <w:ilvl w:val="0"/>
           <w:numId w:val="1"/>
@@ -2639,7 +3075,72 @@
           <w:rFonts w:ascii="Verdana" w:eastAsia="Times New Roman" w:hAnsi="Verdana" w:cs="Arial"/>
           <w:color w:val="111111"/>
         </w:rPr>
-        <w:t>conclusions</w:t>
+        <w:t>C</w:t>
+      </w:r>
+      <w:r>
+        <w:rPr>
+          <w:rFonts w:ascii="Verdana" w:eastAsia="Times New Roman" w:hAnsi="Verdana" w:cs="Arial"/>
+          <w:color w:val="111111"/>
+        </w:rPr>
+        <w:t>onclusions</w:t>
+      </w:r>
+    </w:p>
+    <w:p>
+      <w:pPr>
+        <w:shd w:val="clear" w:color="auto" w:fill="FFFFFF"/>
+        <w:spacing w:after="0" w:line="240" w:lineRule="auto"/>
+        <w:rPr>
+          <w:rFonts w:ascii="Verdana" w:eastAsia="Times New Roman" w:hAnsi="Verdana" w:cs="Arial"/>
+          <w:color w:val="111111"/>
+        </w:rPr>
+      </w:pPr>
+      <w:r>
+        <w:rPr>
+          <w:rFonts w:ascii="Verdana" w:eastAsia="Times New Roman" w:hAnsi="Verdana" w:cs="Arial"/>
+          <w:noProof/>
+          <w:color w:val="111111"/>
+        </w:rPr>
+        <w:drawing>
+          <wp:inline distT="0" distB="0" distL="0" distR="0">
+            <wp:extent cx="5994400" cy="3578708"/>
+            <wp:effectExtent l="0" t="0" r="6350" b="3175"/>
+            <wp:docPr id="5" name="Picture 5"/>
+            <wp:cNvGraphicFramePr>
+              <a:graphicFrameLocks xmlns:a="http://schemas.openxmlformats.org/drawingml/2006/main" noChangeAspect="1"/>
+            </wp:cNvGraphicFramePr>
+            <a:graphic xmlns:a="http://schemas.openxmlformats.org/drawingml/2006/main">
+              <a:graphicData uri="http://schemas.openxmlformats.org/drawingml/2006/picture">
+                <pic:pic xmlns:pic="http://schemas.openxmlformats.org/drawingml/2006/picture">
+                  <pic:nvPicPr>
+                    <pic:cNvPr id="5" name="Rplot01.png"/>
+                    <pic:cNvPicPr/>
+                  </pic:nvPicPr>
+                  <pic:blipFill>
+                    <a:blip r:embed="rId11" cstate="print">
+                      <a:extLst>
+                        <a:ext uri="{28A0092B-C50C-407E-A947-70E740481C1C}">
+                          <a14:useLocalDpi xmlns:a14="http://schemas.microsoft.com/office/drawing/2010/main" val="0"/>
+                        </a:ext>
+                      </a:extLst>
+                    </a:blip>
+                    <a:stretch>
+                      <a:fillRect/>
+                    </a:stretch>
+                  </pic:blipFill>
+                  <pic:spPr>
+                    <a:xfrm>
+                      <a:off x="0" y="0"/>
+                      <a:ext cx="6006902" cy="3586172"/>
+                    </a:xfrm>
+                    <a:prstGeom prst="rect">
+                      <a:avLst/>
+                    </a:prstGeom>
+                  </pic:spPr>
+                </pic:pic>
+              </a:graphicData>
+            </a:graphic>
+          </wp:inline>
+        </w:drawing>
       </w:r>
     </w:p>
     <w:p>
@@ -2650,7 +3151,7 @@
       </w:pPr>
     </w:p>
     <w:sectPr>
-      <w:headerReference w:type="default" r:id="rId10"/>
+      <w:headerReference w:type="default" r:id="rId12"/>
       <w:pgSz w:w="12240" w:h="15840"/>
       <w:pgMar w:top="1440" w:right="1440" w:bottom="1440" w:left="1440" w:header="720" w:footer="720" w:gutter="0"/>
       <w:cols w:space="720"/>
@@ -3386,6 +3887,25 @@
       <w:contextualSpacing/>
     </w:pPr>
   </w:style>
+  <w:style w:type="paragraph" w:styleId="Caption">
+    <w:name w:val="caption"/>
+    <w:basedOn w:val="Normal"/>
+    <w:next w:val="Normal"/>
+    <w:uiPriority w:val="35"/>
+    <w:unhideWhenUsed/>
+    <w:qFormat/>
+    <w:rsid w:val="00BD7D92"/>
+    <w:pPr>
+      <w:spacing w:after="200" w:line="240" w:lineRule="auto"/>
+    </w:pPr>
+    <w:rPr>
+      <w:i/>
+      <w:iCs/>
+      <w:color w:val="44546A" w:themeColor="text2"/>
+      <w:sz w:val="18"/>
+      <w:szCs w:val="18"/>
+    </w:rPr>
+  </w:style>
 </w:styles>
 </file>
 

</xml_diff>